<commit_message>
added job script and python script for production MD
</commit_message>
<xml_diff>
--- a/notes.docx
+++ b/notes.docx
@@ -55,13 +55,8 @@
         </w:numPr>
       </w:pPr>
       <w:r>
-        <w:t xml:space="preserve">The initial conformation of Aβ42 was prepared as a linear peptide using </w:t>
-      </w:r>
-      <w:proofErr w:type="spellStart"/>
-      <w:r>
-        <w:t>PyMOL</w:t>
-      </w:r>
-      <w:proofErr w:type="spellEnd"/>
+        <w:t>The initial conformation of Aβ42 was prepared as a linear peptide using PyMOL</w:t>
+      </w:r>
     </w:p>
     <w:p>
       <w:pPr>
@@ -75,15 +70,7 @@
         <w:t>A preliminary in vacuo molecular dynamics simulation was performed for 1 ns to collapse the extended conformation.</w:t>
       </w:r>
       <w:r>
-        <w:t xml:space="preserve"> The template </w:t>
-      </w:r>
-      <w:proofErr w:type="spellStart"/>
-      <w:r>
-        <w:t>pdb</w:t>
-      </w:r>
-      <w:proofErr w:type="spellEnd"/>
-      <w:r>
-        <w:t xml:space="preserve"> file is the one created afterwards. </w:t>
+        <w:t xml:space="preserve"> The template pdb file is the one created afterwards. </w:t>
       </w:r>
       <w:r>
         <w:rPr>
@@ -118,6 +105,9 @@
         <w:br/>
       </w:r>
       <w:r>
+        <w:rPr>
+          <w:noProof/>
+        </w:rPr>
         <w:drawing>
           <wp:inline distT="0" distB="0" distL="0" distR="0" wp14:anchorId="6CD5A84C" wp14:editId="5BA66B96">
             <wp:extent cx="2467319" cy="1143160"/>
@@ -190,15 +180,7 @@
       </w:r>
       <w:r>
         <w:br/>
-        <w:t>The 48 .</w:t>
-      </w:r>
-      <w:proofErr w:type="spellStart"/>
-      <w:r>
-        <w:t>gro</w:t>
-      </w:r>
-      <w:proofErr w:type="spellEnd"/>
-      <w:r>
-        <w:t xml:space="preserve"> files in the system directory represent these 48 structures?</w:t>
+        <w:t>The 48 .gro files in the system directory represent these 48 structures?</w:t>
       </w:r>
     </w:p>
     <w:p>
@@ -210,39 +192,7 @@
         </w:numPr>
       </w:pPr>
       <w:r>
-        <w:t xml:space="preserve">Equilibration was then performed in the canonical (NVT) ensemble for 500 </w:t>
-      </w:r>
-      <w:proofErr w:type="spellStart"/>
-      <w:r>
-        <w:t>ps</w:t>
-      </w:r>
-      <w:proofErr w:type="spellEnd"/>
-      <w:r>
-        <w:t xml:space="preserve"> at 278 K using the Bussi-</w:t>
-      </w:r>
-      <w:proofErr w:type="spellStart"/>
-      <w:r>
-        <w:t>Donadio</w:t>
-      </w:r>
-      <w:proofErr w:type="spellEnd"/>
-      <w:r>
-        <w:t>-</w:t>
-      </w:r>
-      <w:proofErr w:type="spellStart"/>
-      <w:r>
-        <w:t>Parrinello</w:t>
-      </w:r>
-      <w:proofErr w:type="spellEnd"/>
-      <w:r>
-        <w:t xml:space="preserve"> thermostat (56) and for 500 </w:t>
-      </w:r>
-      <w:proofErr w:type="spellStart"/>
-      <w:r>
-        <w:t>ps</w:t>
-      </w:r>
-      <w:proofErr w:type="spellEnd"/>
-      <w:r>
-        <w:t xml:space="preserve"> at 278 K in the isothermal-isobaric (NPT) ensemble using Berendsen pressure coupling (57) with position restraints on heavy atoms.</w:t>
+        <w:t>Equilibration was then performed in the canonical (NVT) ensemble for 500 ps at 278 K using the Bussi-Donadio-Parrinello thermostat (56) and for 500 ps at 278 K in the isothermal-isobaric (NPT) ensemble using Berendsen pressure coupling (57) with position restraints on heavy atoms.</w:t>
       </w:r>
     </w:p>
     <w:p>
@@ -254,23 +204,7 @@
         </w:numPr>
       </w:pPr>
       <w:r>
-        <w:t xml:space="preserve">Production runs were executed in the NPT ensemble at 278 K using the </w:t>
-      </w:r>
-      <w:proofErr w:type="spellStart"/>
-      <w:r>
-        <w:t>Parrinello</w:t>
-      </w:r>
-      <w:proofErr w:type="spellEnd"/>
-      <w:r>
-        <w:t xml:space="preserve">-Rahman </w:t>
-      </w:r>
-      <w:proofErr w:type="spellStart"/>
-      <w:r>
-        <w:t>barostat</w:t>
-      </w:r>
-      <w:proofErr w:type="spellEnd"/>
-      <w:r>
-        <w:t xml:space="preserve"> (58). A time step of 2 fs was used together with LINCS constraints on all bonds (59). The van der Waals interactions were cut off at 1.2 nm, and the particle-mesh Ewald method was used for electrostatic interactions</w:t>
+        <w:t>Production runs were executed in the NPT ensemble at 278 K using the Parrinello-Rahman barostat (58). A time step of 2 fs was used together with LINCS constraints on all bonds (59). The van der Waals interactions were cut off at 1.2 nm, and the particle-mesh Ewald method was used for electrostatic interactions</w:t>
       </w:r>
       <w:r>
         <w:t>.</w:t>
@@ -286,15 +220,7 @@
     </w:p>
     <w:p>
       <w:r>
-        <w:t xml:space="preserve">Confusions in </w:t>
-      </w:r>
-      <w:proofErr w:type="spellStart"/>
-      <w:r>
-        <w:t>plumed.date</w:t>
-      </w:r>
-      <w:proofErr w:type="spellEnd"/>
-      <w:r>
-        <w:t xml:space="preserve"> file</w:t>
+        <w:t>Confusions in plumed.date file</w:t>
       </w:r>
     </w:p>
     <w:p>
@@ -335,16 +261,8 @@
         </w:numPr>
       </w:pPr>
       <w:r>
-        <w:t xml:space="preserve">Understand how </w:t>
-      </w:r>
-      <w:r>
-        <w:t xml:space="preserve">NMR data is </w:t>
-      </w:r>
-      <w:proofErr w:type="spellStart"/>
-      <w:r>
-        <w:t>incorported</w:t>
-      </w:r>
-      <w:proofErr w:type="spellEnd"/>
+        <w:t>Understand how NMR data is incorported</w:t>
+      </w:r>
     </w:p>
     <w:p>
       <w:pPr>
@@ -367,23 +285,22 @@
         </w:numPr>
       </w:pPr>
       <w:r>
-        <w:t xml:space="preserve">See how to run </w:t>
-      </w:r>
-      <w:proofErr w:type="spellStart"/>
-      <w:r>
-        <w:t>nvt</w:t>
-      </w:r>
-      <w:proofErr w:type="spellEnd"/>
-      <w:r>
-        <w:t xml:space="preserve"> and </w:t>
-      </w:r>
-      <w:proofErr w:type="spellStart"/>
-      <w:r>
-        <w:t>npt</w:t>
-      </w:r>
-      <w:proofErr w:type="spellEnd"/>
-      <w:r>
-        <w:t xml:space="preserve"> equilibration in parallel</w:t>
+        <w:t>See how to run nvt and npt equilibration in parallel</w:t>
+      </w:r>
+    </w:p>
+    <w:p>
+      <w:pPr>
+        <w:pStyle w:val="ListParagraph"/>
+        <w:numPr>
+          <w:ilvl w:val="0"/>
+          <w:numId w:val="3"/>
+        </w:numPr>
+      </w:pPr>
+      <w:r>
+        <w:t xml:space="preserve">See how </w:t>
+      </w:r>
+      <w:r>
+        <w:t>to run simulations with checkpointing</w:t>
       </w:r>
     </w:p>
     <w:p>
@@ -404,6 +321,31 @@
       </w:pPr>
       <w:r>
         <w:t>Which force field to use?</w:t>
+      </w:r>
+    </w:p>
+    <w:p>
+      <w:pPr>
+        <w:pStyle w:val="ListParagraph"/>
+        <w:numPr>
+          <w:ilvl w:val="0"/>
+          <w:numId w:val="2"/>
+        </w:numPr>
+      </w:pPr>
+      <w:r>
+        <w:lastRenderedPageBreak/>
+        <w:t>Which method to use for NVT and NPT equilibration</w:t>
+      </w:r>
+    </w:p>
+    <w:p>
+      <w:pPr>
+        <w:pStyle w:val="ListParagraph"/>
+        <w:numPr>
+          <w:ilvl w:val="0"/>
+          <w:numId w:val="2"/>
+        </w:numPr>
+      </w:pPr>
+      <w:r>
+        <w:t>How to choose different mdp values</w:t>
       </w:r>
     </w:p>
     <w:sectPr>

</xml_diff>

<commit_message>
created script to change file names
</commit_message>
<xml_diff>
--- a/notes.docx
+++ b/notes.docx
@@ -55,8 +55,13 @@
         </w:numPr>
       </w:pPr>
       <w:r>
-        <w:t>The initial conformation of Aβ42 was prepared as a linear peptide using PyMOL</w:t>
-      </w:r>
+        <w:t xml:space="preserve">The initial conformation of Aβ42 was prepared as a linear peptide using </w:t>
+      </w:r>
+      <w:proofErr w:type="spellStart"/>
+      <w:r>
+        <w:t>PyMOL</w:t>
+      </w:r>
+      <w:proofErr w:type="spellEnd"/>
     </w:p>
     <w:p>
       <w:pPr>
@@ -70,7 +75,15 @@
         <w:t>A preliminary in vacuo molecular dynamics simulation was performed for 1 ns to collapse the extended conformation.</w:t>
       </w:r>
       <w:r>
-        <w:t xml:space="preserve"> The template pdb file is the one created afterwards. </w:t>
+        <w:t xml:space="preserve"> The template </w:t>
+      </w:r>
+      <w:proofErr w:type="spellStart"/>
+      <w:r>
+        <w:t>pdb</w:t>
+      </w:r>
+      <w:proofErr w:type="spellEnd"/>
+      <w:r>
+        <w:t xml:space="preserve"> file is the one created afterwards. </w:t>
       </w:r>
       <w:r>
         <w:rPr>
@@ -180,7 +193,15 @@
       </w:r>
       <w:r>
         <w:br/>
-        <w:t>The 48 .gro files in the system directory represent these 48 structures?</w:t>
+        <w:t>The 48 .</w:t>
+      </w:r>
+      <w:proofErr w:type="spellStart"/>
+      <w:r>
+        <w:t>gro</w:t>
+      </w:r>
+      <w:proofErr w:type="spellEnd"/>
+      <w:r>
+        <w:t xml:space="preserve"> files in the system directory represent these 48 structures?</w:t>
       </w:r>
     </w:p>
     <w:p>
@@ -192,7 +213,39 @@
         </w:numPr>
       </w:pPr>
       <w:r>
-        <w:t>Equilibration was then performed in the canonical (NVT) ensemble for 500 ps at 278 K using the Bussi-Donadio-Parrinello thermostat (56) and for 500 ps at 278 K in the isothermal-isobaric (NPT) ensemble using Berendsen pressure coupling (57) with position restraints on heavy atoms.</w:t>
+        <w:t xml:space="preserve">Equilibration was then performed in the canonical (NVT) ensemble for 500 </w:t>
+      </w:r>
+      <w:proofErr w:type="spellStart"/>
+      <w:r>
+        <w:t>ps</w:t>
+      </w:r>
+      <w:proofErr w:type="spellEnd"/>
+      <w:r>
+        <w:t xml:space="preserve"> at 278 K using the Bussi-</w:t>
+      </w:r>
+      <w:proofErr w:type="spellStart"/>
+      <w:r>
+        <w:t>Donadio</w:t>
+      </w:r>
+      <w:proofErr w:type="spellEnd"/>
+      <w:r>
+        <w:t>-</w:t>
+      </w:r>
+      <w:proofErr w:type="spellStart"/>
+      <w:r>
+        <w:t>Parrinello</w:t>
+      </w:r>
+      <w:proofErr w:type="spellEnd"/>
+      <w:r>
+        <w:t xml:space="preserve"> thermostat (56) and for 500 </w:t>
+      </w:r>
+      <w:proofErr w:type="spellStart"/>
+      <w:r>
+        <w:t>ps</w:t>
+      </w:r>
+      <w:proofErr w:type="spellEnd"/>
+      <w:r>
+        <w:t xml:space="preserve"> at 278 K in the isothermal-isobaric (NPT) ensemble using Berendsen pressure coupling (57) with position restraints on heavy atoms.</w:t>
       </w:r>
     </w:p>
     <w:p>
@@ -204,7 +257,23 @@
         </w:numPr>
       </w:pPr>
       <w:r>
-        <w:t>Production runs were executed in the NPT ensemble at 278 K using the Parrinello-Rahman barostat (58). A time step of 2 fs was used together with LINCS constraints on all bonds (59). The van der Waals interactions were cut off at 1.2 nm, and the particle-mesh Ewald method was used for electrostatic interactions</w:t>
+        <w:t xml:space="preserve">Production runs were executed in the NPT ensemble at 278 K using the </w:t>
+      </w:r>
+      <w:proofErr w:type="spellStart"/>
+      <w:r>
+        <w:t>Parrinello</w:t>
+      </w:r>
+      <w:proofErr w:type="spellEnd"/>
+      <w:r>
+        <w:t xml:space="preserve">-Rahman </w:t>
+      </w:r>
+      <w:proofErr w:type="spellStart"/>
+      <w:r>
+        <w:t>barostat</w:t>
+      </w:r>
+      <w:proofErr w:type="spellEnd"/>
+      <w:r>
+        <w:t xml:space="preserve"> (58). A time step of 2 fs was used together with LINCS constraints on all bonds (59). The van der Waals interactions were cut off at 1.2 nm, and the particle-mesh Ewald method was used for electrostatic interactions</w:t>
       </w:r>
       <w:r>
         <w:t>.</w:t>
@@ -220,7 +289,15 @@
     </w:p>
     <w:p>
       <w:r>
-        <w:t>Confusions in plumed.date file</w:t>
+        <w:t xml:space="preserve">Confusions in </w:t>
+      </w:r>
+      <w:proofErr w:type="spellStart"/>
+      <w:r>
+        <w:t>plumed.date</w:t>
+      </w:r>
+      <w:proofErr w:type="spellEnd"/>
+      <w:r>
+        <w:t xml:space="preserve"> file</w:t>
       </w:r>
     </w:p>
     <w:p>
@@ -236,6 +313,124 @@
       </w:r>
     </w:p>
     <w:p>
+      <w:pPr>
+        <w:pStyle w:val="ListParagraph"/>
+        <w:numPr>
+          <w:ilvl w:val="0"/>
+          <w:numId w:val="4"/>
+        </w:numPr>
+        <w:spacing w:after="0" w:line="240" w:lineRule="auto"/>
+        <w:textAlignment w:val="baseline"/>
+        <w:rPr>
+          <w:rFonts w:ascii="Calibri" w:eastAsia="Times New Roman" w:hAnsi="Calibri" w:cs="Calibri"/>
+          <w:color w:val="000000"/>
+          <w:kern w:val="0"/>
+          <w:sz w:val="24"/>
+          <w:szCs w:val="24"/>
+          <w:lang w:val="en-PK" w:eastAsia="en-PK"/>
+          <w14:ligatures w14:val="none"/>
+        </w:rPr>
+      </w:pPr>
+      <w:r>
+        <w:rPr>
+          <w:rFonts w:ascii="Calibri" w:eastAsia="Times New Roman" w:hAnsi="Calibri" w:cs="Calibri"/>
+          <w:color w:val="000000"/>
+          <w:kern w:val="0"/>
+          <w:sz w:val="24"/>
+          <w:szCs w:val="24"/>
+          <w:lang w:val="en-PK" w:eastAsia="en-PK"/>
+          <w14:ligatures w14:val="none"/>
+        </w:rPr>
+        <w:t xml:space="preserve">I also had a question about the number of MPI processes to use and how it links with Parallel bias </w:t>
+      </w:r>
+      <w:proofErr w:type="spellStart"/>
+      <w:r>
+        <w:rPr>
+          <w:rFonts w:ascii="Calibri" w:eastAsia="Times New Roman" w:hAnsi="Calibri" w:cs="Calibri"/>
+          <w:color w:val="000000"/>
+          <w:kern w:val="0"/>
+          <w:sz w:val="24"/>
+          <w:szCs w:val="24"/>
+          <w:lang w:val="en-PK" w:eastAsia="en-PK"/>
+          <w14:ligatures w14:val="none"/>
+        </w:rPr>
+        <w:t>metadynamics</w:t>
+      </w:r>
+      <w:proofErr w:type="spellEnd"/>
+      <w:r>
+        <w:rPr>
+          <w:rFonts w:ascii="Calibri" w:eastAsia="Times New Roman" w:hAnsi="Calibri" w:cs="Calibri"/>
+          <w:color w:val="000000"/>
+          <w:kern w:val="0"/>
+          <w:sz w:val="24"/>
+          <w:szCs w:val="24"/>
+          <w:lang w:val="en-PK" w:eastAsia="en-PK"/>
+          <w14:ligatures w14:val="none"/>
+        </w:rPr>
+        <w:t>. I noticed that </w:t>
+      </w:r>
+      <w:r>
+        <w:rPr>
+          <w:rFonts w:ascii="Calibri" w:eastAsia="Times New Roman" w:hAnsi="Calibri" w:cs="Calibri"/>
+          <w:color w:val="000000"/>
+          <w:kern w:val="0"/>
+          <w:sz w:val="24"/>
+          <w:szCs w:val="24"/>
+          <w:lang w:val="en-PK" w:eastAsia="en-PK"/>
+          <w14:ligatures w14:val="none"/>
+        </w:rPr>
+        <w:br/>
+      </w:r>
+      <w:r>
+        <w:rPr>
+          <w:rFonts w:ascii="Calibri" w:eastAsia="Times New Roman" w:hAnsi="Calibri" w:cs="Calibri"/>
+          <w:color w:val="000000"/>
+          <w:kern w:val="0"/>
+          <w:sz w:val="24"/>
+          <w:szCs w:val="24"/>
+          <w:lang w:val="en-PK" w:eastAsia="en-PK"/>
+          <w14:ligatures w14:val="none"/>
+        </w:rPr>
+        <w:br/>
+        <w:t xml:space="preserve">My understanding of parallel bias </w:t>
+      </w:r>
+      <w:proofErr w:type="spellStart"/>
+      <w:r>
+        <w:rPr>
+          <w:rFonts w:ascii="Calibri" w:eastAsia="Times New Roman" w:hAnsi="Calibri" w:cs="Calibri"/>
+          <w:color w:val="000000"/>
+          <w:kern w:val="0"/>
+          <w:sz w:val="24"/>
+          <w:szCs w:val="24"/>
+          <w:lang w:val="en-PK" w:eastAsia="en-PK"/>
+          <w14:ligatures w14:val="none"/>
+        </w:rPr>
+        <w:t>metadynamics</w:t>
+      </w:r>
+      <w:proofErr w:type="spellEnd"/>
+      <w:r>
+        <w:rPr>
+          <w:rFonts w:ascii="Calibri" w:eastAsia="Times New Roman" w:hAnsi="Calibri" w:cs="Calibri"/>
+          <w:color w:val="000000"/>
+          <w:kern w:val="0"/>
+          <w:sz w:val="24"/>
+          <w:szCs w:val="24"/>
+          <w:lang w:val="en-PK" w:eastAsia="en-PK"/>
+          <w14:ligatures w14:val="none"/>
+        </w:rPr>
+        <w:t xml:space="preserve"> was that the CVs to bias are distributed among parallel simulations rather than all CVs being biased in the same simulation. Therefore, if I run 6 MPI processes, and give 6 confirmations of AB42 as input, Plumed would bias each simulation with one of the 6 CVs. However, using the WALKERS_MPI flag would mean that each CV would be biased in multiple simulations. Therefore, using 48 confirmations and 48 MPI processes instead of 6 would mean that each CV would be biased </w:t>
+      </w:r>
+    </w:p>
+    <w:p>
+      <w:pPr>
+        <w:pStyle w:val="ListParagraph"/>
+        <w:numPr>
+          <w:ilvl w:val="0"/>
+          <w:numId w:val="4"/>
+        </w:numPr>
+      </w:pPr>
+    </w:p>
+    <w:p>
       <w:r>
         <w:t>Todo</w:t>
       </w:r>
@@ -261,8 +456,13 @@
         </w:numPr>
       </w:pPr>
       <w:r>
-        <w:t>Understand how NMR data is incorported</w:t>
-      </w:r>
+        <w:t xml:space="preserve">Understand how NMR data is </w:t>
+      </w:r>
+      <w:proofErr w:type="spellStart"/>
+      <w:r>
+        <w:t>incorported</w:t>
+      </w:r>
+      <w:proofErr w:type="spellEnd"/>
     </w:p>
     <w:p>
       <w:pPr>
@@ -285,7 +485,23 @@
         </w:numPr>
       </w:pPr>
       <w:r>
-        <w:t>See how to run nvt and npt equilibration in parallel</w:t>
+        <w:t xml:space="preserve">See how to run </w:t>
+      </w:r>
+      <w:proofErr w:type="spellStart"/>
+      <w:r>
+        <w:t>nvt</w:t>
+      </w:r>
+      <w:proofErr w:type="spellEnd"/>
+      <w:r>
+        <w:t xml:space="preserve"> and </w:t>
+      </w:r>
+      <w:proofErr w:type="spellStart"/>
+      <w:r>
+        <w:t>npt</w:t>
+      </w:r>
+      <w:proofErr w:type="spellEnd"/>
+      <w:r>
+        <w:t xml:space="preserve"> equilibration in parallel</w:t>
       </w:r>
     </w:p>
     <w:p>
@@ -332,7 +548,6 @@
         </w:numPr>
       </w:pPr>
       <w:r>
-        <w:lastRenderedPageBreak/>
         <w:t>Which method to use for NVT and NPT equilibration</w:t>
       </w:r>
     </w:p>
@@ -345,7 +560,15 @@
         </w:numPr>
       </w:pPr>
       <w:r>
-        <w:t>How to choose different mdp values</w:t>
+        <w:t xml:space="preserve">How to choose different </w:t>
+      </w:r>
+      <w:proofErr w:type="spellStart"/>
+      <w:r>
+        <w:t>mdp</w:t>
+      </w:r>
+      <w:proofErr w:type="spellEnd"/>
+      <w:r>
+        <w:t xml:space="preserve"> values</w:t>
       </w:r>
     </w:p>
     <w:sectPr>

</xml_diff>

<commit_message>
changed the data-analysis jupyter notebook
</commit_message>
<xml_diff>
--- a/notes.docx
+++ b/notes.docx
@@ -55,13 +55,8 @@
         </w:numPr>
       </w:pPr>
       <w:r>
-        <w:t xml:space="preserve">The initial conformation of Aβ42 was prepared as a linear peptide using </w:t>
-      </w:r>
-      <w:proofErr w:type="spellStart"/>
-      <w:r>
-        <w:t>PyMOL</w:t>
-      </w:r>
-      <w:proofErr w:type="spellEnd"/>
+        <w:t>The initial conformation of Aβ42 was prepared as a linear peptide using PyMOL</w:t>
+      </w:r>
     </w:p>
     <w:p>
       <w:pPr>
@@ -75,15 +70,7 @@
         <w:t>A preliminary in vacuo molecular dynamics simulation was performed for 1 ns to collapse the extended conformation.</w:t>
       </w:r>
       <w:r>
-        <w:t xml:space="preserve"> The template </w:t>
-      </w:r>
-      <w:proofErr w:type="spellStart"/>
-      <w:r>
-        <w:t>pdb</w:t>
-      </w:r>
-      <w:proofErr w:type="spellEnd"/>
-      <w:r>
-        <w:t xml:space="preserve"> file is the one created afterwards. </w:t>
+        <w:t xml:space="preserve"> The template pdb file is the one created afterwards. </w:t>
       </w:r>
       <w:r>
         <w:rPr>
@@ -193,15 +180,7 @@
       </w:r>
       <w:r>
         <w:br/>
-        <w:t>The 48 .</w:t>
-      </w:r>
-      <w:proofErr w:type="spellStart"/>
-      <w:r>
-        <w:t>gro</w:t>
-      </w:r>
-      <w:proofErr w:type="spellEnd"/>
-      <w:r>
-        <w:t xml:space="preserve"> files in the system directory represent these 48 structures?</w:t>
+        <w:t>The 48 .gro files in the system directory represent these 48 structures?</w:t>
       </w:r>
     </w:p>
     <w:p>
@@ -213,39 +192,7 @@
         </w:numPr>
       </w:pPr>
       <w:r>
-        <w:t xml:space="preserve">Equilibration was then performed in the canonical (NVT) ensemble for 500 </w:t>
-      </w:r>
-      <w:proofErr w:type="spellStart"/>
-      <w:r>
-        <w:t>ps</w:t>
-      </w:r>
-      <w:proofErr w:type="spellEnd"/>
-      <w:r>
-        <w:t xml:space="preserve"> at 278 K using the Bussi-</w:t>
-      </w:r>
-      <w:proofErr w:type="spellStart"/>
-      <w:r>
-        <w:t>Donadio</w:t>
-      </w:r>
-      <w:proofErr w:type="spellEnd"/>
-      <w:r>
-        <w:t>-</w:t>
-      </w:r>
-      <w:proofErr w:type="spellStart"/>
-      <w:r>
-        <w:t>Parrinello</w:t>
-      </w:r>
-      <w:proofErr w:type="spellEnd"/>
-      <w:r>
-        <w:t xml:space="preserve"> thermostat (56) and for 500 </w:t>
-      </w:r>
-      <w:proofErr w:type="spellStart"/>
-      <w:r>
-        <w:t>ps</w:t>
-      </w:r>
-      <w:proofErr w:type="spellEnd"/>
-      <w:r>
-        <w:t xml:space="preserve"> at 278 K in the isothermal-isobaric (NPT) ensemble using Berendsen pressure coupling (57) with position restraints on heavy atoms.</w:t>
+        <w:t>Equilibration was then performed in the canonical (NVT) ensemble for 500 ps at 278 K using the Bussi-Donadio-Parrinello thermostat (56) and for 500 ps at 278 K in the isothermal-isobaric (NPT) ensemble using Berendsen pressure coupling (57) with position restraints on heavy atoms.</w:t>
       </w:r>
     </w:p>
     <w:p>
@@ -257,23 +204,7 @@
         </w:numPr>
       </w:pPr>
       <w:r>
-        <w:t xml:space="preserve">Production runs were executed in the NPT ensemble at 278 K using the </w:t>
-      </w:r>
-      <w:proofErr w:type="spellStart"/>
-      <w:r>
-        <w:t>Parrinello</w:t>
-      </w:r>
-      <w:proofErr w:type="spellEnd"/>
-      <w:r>
-        <w:t xml:space="preserve">-Rahman </w:t>
-      </w:r>
-      <w:proofErr w:type="spellStart"/>
-      <w:r>
-        <w:t>barostat</w:t>
-      </w:r>
-      <w:proofErr w:type="spellEnd"/>
-      <w:r>
-        <w:t xml:space="preserve"> (58). A time step of 2 fs was used together with LINCS constraints on all bonds (59). The van der Waals interactions were cut off at 1.2 nm, and the particle-mesh Ewald method was used for electrostatic interactions</w:t>
+        <w:t>Production runs were executed in the NPT ensemble at 278 K using the Parrinello-Rahman barostat (58). A time step of 2 fs was used together with LINCS constraints on all bonds (59). The van der Waals interactions were cut off at 1.2 nm, and the particle-mesh Ewald method was used for electrostatic interactions</w:t>
       </w:r>
       <w:r>
         <w:t>.</w:t>
@@ -289,15 +220,7 @@
     </w:p>
     <w:p>
       <w:r>
-        <w:t xml:space="preserve">Confusions in </w:t>
-      </w:r>
-      <w:proofErr w:type="spellStart"/>
-      <w:r>
-        <w:t>plumed.date</w:t>
-      </w:r>
-      <w:proofErr w:type="spellEnd"/>
-      <w:r>
-        <w:t xml:space="preserve"> file</w:t>
+        <w:t>Confusions in plumed.date file</w:t>
       </w:r>
     </w:p>
     <w:p>
@@ -341,33 +264,7 @@
           <w:lang w:val="en-PK" w:eastAsia="en-PK"/>
           <w14:ligatures w14:val="none"/>
         </w:rPr>
-        <w:t xml:space="preserve">I also had a question about the number of MPI processes to use and how it links with Parallel bias </w:t>
-      </w:r>
-      <w:proofErr w:type="spellStart"/>
-      <w:r>
-        <w:rPr>
-          <w:rFonts w:ascii="Calibri" w:eastAsia="Times New Roman" w:hAnsi="Calibri" w:cs="Calibri"/>
-          <w:color w:val="000000"/>
-          <w:kern w:val="0"/>
-          <w:sz w:val="24"/>
-          <w:szCs w:val="24"/>
-          <w:lang w:val="en-PK" w:eastAsia="en-PK"/>
-          <w14:ligatures w14:val="none"/>
-        </w:rPr>
-        <w:t>metadynamics</w:t>
-      </w:r>
-      <w:proofErr w:type="spellEnd"/>
-      <w:r>
-        <w:rPr>
-          <w:rFonts w:ascii="Calibri" w:eastAsia="Times New Roman" w:hAnsi="Calibri" w:cs="Calibri"/>
-          <w:color w:val="000000"/>
-          <w:kern w:val="0"/>
-          <w:sz w:val="24"/>
-          <w:szCs w:val="24"/>
-          <w:lang w:val="en-PK" w:eastAsia="en-PK"/>
-          <w14:ligatures w14:val="none"/>
-        </w:rPr>
-        <w:t>. I noticed that </w:t>
+        <w:t>I also had a question about the number of MPI processes to use and how it links with Parallel bias metadynamics. I noticed that </w:t>
       </w:r>
       <w:r>
         <w:rPr>
@@ -392,33 +289,7 @@
           <w14:ligatures w14:val="none"/>
         </w:rPr>
         <w:br/>
-        <w:t xml:space="preserve">My understanding of parallel bias </w:t>
-      </w:r>
-      <w:proofErr w:type="spellStart"/>
-      <w:r>
-        <w:rPr>
-          <w:rFonts w:ascii="Calibri" w:eastAsia="Times New Roman" w:hAnsi="Calibri" w:cs="Calibri"/>
-          <w:color w:val="000000"/>
-          <w:kern w:val="0"/>
-          <w:sz w:val="24"/>
-          <w:szCs w:val="24"/>
-          <w:lang w:val="en-PK" w:eastAsia="en-PK"/>
-          <w14:ligatures w14:val="none"/>
-        </w:rPr>
-        <w:t>metadynamics</w:t>
-      </w:r>
-      <w:proofErr w:type="spellEnd"/>
-      <w:r>
-        <w:rPr>
-          <w:rFonts w:ascii="Calibri" w:eastAsia="Times New Roman" w:hAnsi="Calibri" w:cs="Calibri"/>
-          <w:color w:val="000000"/>
-          <w:kern w:val="0"/>
-          <w:sz w:val="24"/>
-          <w:szCs w:val="24"/>
-          <w:lang w:val="en-PK" w:eastAsia="en-PK"/>
-          <w14:ligatures w14:val="none"/>
-        </w:rPr>
-        <w:t xml:space="preserve"> was that the CVs to bias are distributed among parallel simulations rather than all CVs being biased in the same simulation. Therefore, if I run 6 MPI processes, and give 6 confirmations of AB42 as input, Plumed would bias each simulation with one of the 6 CVs. However, using the WALKERS_MPI flag would mean that each CV would be biased in multiple simulations. Therefore, using 48 confirmations and 48 MPI processes instead of 6 would mean that each CV would be biased </w:t>
+        <w:t>My understanding of parallel bias metadynamics was that the CVs to bias are distributed among parallel simulations rather than all CVs being biased in the same simulation. Therefore, if I run 6 MPI processes, and give 6 confirmations of AB42 as input, Plumed would bias each simulation with one of the 6 CVs. However, using the WALKERS_MPI flag would mean that each CV would be biased in multiple simulations. Therefore, using 48 confirmations and 48 MPI processes instead of 6 would mean that each CV would be biased </w:t>
       </w:r>
     </w:p>
     <w:p>
@@ -456,13 +327,8 @@
         </w:numPr>
       </w:pPr>
       <w:r>
-        <w:t xml:space="preserve">Understand how NMR data is </w:t>
-      </w:r>
-      <w:proofErr w:type="spellStart"/>
-      <w:r>
-        <w:t>incorported</w:t>
-      </w:r>
-      <w:proofErr w:type="spellEnd"/>
+        <w:t>Understand how NMR data is incorported</w:t>
+      </w:r>
     </w:p>
     <w:p>
       <w:pPr>
@@ -485,23 +351,7 @@
         </w:numPr>
       </w:pPr>
       <w:r>
-        <w:t xml:space="preserve">See how to run </w:t>
-      </w:r>
-      <w:proofErr w:type="spellStart"/>
-      <w:r>
-        <w:t>nvt</w:t>
-      </w:r>
-      <w:proofErr w:type="spellEnd"/>
-      <w:r>
-        <w:t xml:space="preserve"> and </w:t>
-      </w:r>
-      <w:proofErr w:type="spellStart"/>
-      <w:r>
-        <w:t>npt</w:t>
-      </w:r>
-      <w:proofErr w:type="spellEnd"/>
-      <w:r>
-        <w:t xml:space="preserve"> equilibration in parallel</w:t>
+        <w:t>See how to run nvt and npt equilibration in parallel</w:t>
       </w:r>
     </w:p>
     <w:p>
@@ -513,10 +363,7 @@
         </w:numPr>
       </w:pPr>
       <w:r>
-        <w:t xml:space="preserve">See how </w:t>
-      </w:r>
-      <w:r>
-        <w:t>to run simulations with checkpointing</w:t>
+        <w:t>Meaning of different mdp values</w:t>
       </w:r>
     </w:p>
     <w:p>
@@ -560,15 +407,7 @@
         </w:numPr>
       </w:pPr>
       <w:r>
-        <w:t xml:space="preserve">How to choose different </w:t>
-      </w:r>
-      <w:proofErr w:type="spellStart"/>
-      <w:r>
-        <w:t>mdp</w:t>
-      </w:r>
-      <w:proofErr w:type="spellEnd"/>
-      <w:r>
-        <w:t xml:space="preserve"> values</w:t>
+        <w:t>How to choose different mdp values</w:t>
       </w:r>
     </w:p>
     <w:sectPr>

</xml_diff>